<commit_message>
Updated report and error message
</commit_message>
<xml_diff>
--- a/paperWork/Kursovaya.docx
+++ b/paperWork/Kursovaya.docx
@@ -75,7 +75,6 @@
           <w:bCs/>
           <w:sz w:val="28"/>
           <w:szCs w:val="28"/>
-          <w:lang w:val="en-US"/>
         </w:rPr>
       </w:pPr>
       <w:r>
@@ -98,7 +97,6 @@
           <w:bCs/>
           <w:sz w:val="28"/>
           <w:szCs w:val="28"/>
-          <w:lang w:val="en-US"/>
         </w:rPr>
       </w:pPr>
     </w:p>
@@ -109,7 +107,6 @@
           <w:rFonts w:ascii="Times New Roman" w:hAnsi="Times New Roman" w:cs="Times New Roman"/>
           <w:sz w:val="28"/>
           <w:szCs w:val="28"/>
-          <w:lang w:val="en-US"/>
         </w:rPr>
       </w:pPr>
       <w:r>
@@ -117,6 +114,7 @@
           <w:rFonts w:ascii="Times New Roman" w:hAnsi="Times New Roman" w:cs="Times New Roman"/>
           <w:b/>
           <w:bCs/>
+          <w:noProof/>
           <w:sz w:val="28"/>
           <w:szCs w:val="28"/>
           <w:lang w:val="en-US"/>
@@ -179,7 +177,6 @@
           <w:rFonts w:ascii="Times New Roman" w:hAnsi="Times New Roman" w:cs="Times New Roman"/>
           <w:sz w:val="28"/>
           <w:szCs w:val="28"/>
-          <w:lang w:val="en-US"/>
         </w:rPr>
       </w:pPr>
     </w:p>
@@ -190,7 +187,6 @@
           <w:rFonts w:ascii="Times New Roman" w:hAnsi="Times New Roman" w:cs="Times New Roman"/>
           <w:sz w:val="28"/>
           <w:szCs w:val="28"/>
-          <w:lang w:val="en-US"/>
         </w:rPr>
       </w:pPr>
     </w:p>
@@ -213,8 +209,9 @@
           <w:sz w:val="28"/>
           <w:szCs w:val="28"/>
         </w:rPr>
-        <w:t>К У Р С О В А Я</w:t>
-      </w:r>
+        <w:t xml:space="preserve">К У Р С О В А </w:t>
+      </w:r>
+      <w:proofErr w:type="gramStart"/>
       <w:r>
         <w:rPr>
           <w:rFonts w:ascii="Times New Roman" w:hAnsi="Times New Roman" w:cs="Times New Roman"/>
@@ -223,7 +220,7 @@
           <w:sz w:val="28"/>
           <w:szCs w:val="28"/>
         </w:rPr>
-        <w:t xml:space="preserve"> </w:t>
+        <w:t>Я</w:t>
       </w:r>
       <w:r>
         <w:rPr>
@@ -233,22 +230,9 @@
           <w:sz w:val="28"/>
           <w:szCs w:val="28"/>
         </w:rPr>
-        <w:t xml:space="preserve"> Р А Б О Т А</w:t>
-      </w:r>
-    </w:p>
-    <w:p>
-      <w:pPr>
-        <w:jc w:val="center"/>
-        <w:rPr>
-          <w:rFonts w:ascii="Times New Roman" w:hAnsi="Times New Roman" w:cs="Times New Roman"/>
-          <w:sz w:val="28"/>
-          <w:szCs w:val="28"/>
-        </w:rPr>
-      </w:pPr>
-    </w:p>
-    <w:p>
-      <w:pPr>
-        <w:jc w:val="center"/>
+        <w:t xml:space="preserve"> </w:t>
+      </w:r>
+      <w:r>
         <w:rPr>
           <w:rFonts w:ascii="Times New Roman" w:hAnsi="Times New Roman" w:cs="Times New Roman"/>
           <w:b/>
@@ -256,7 +240,9 @@
           <w:sz w:val="28"/>
           <w:szCs w:val="28"/>
         </w:rPr>
-      </w:pPr>
+        <w:t xml:space="preserve"> Р</w:t>
+      </w:r>
+      <w:proofErr w:type="gramEnd"/>
       <w:r>
         <w:rPr>
           <w:rFonts w:ascii="Times New Roman" w:hAnsi="Times New Roman" w:cs="Times New Roman"/>
@@ -265,7 +251,7 @@
           <w:sz w:val="28"/>
           <w:szCs w:val="28"/>
         </w:rPr>
-        <w:t>Методы разработки алгоритмов</w:t>
+        <w:t xml:space="preserve"> А Б О Т А</w:t>
       </w:r>
     </w:p>
     <w:p>
@@ -277,15 +263,10 @@
           <w:szCs w:val="28"/>
         </w:rPr>
       </w:pPr>
-      <w:r>
-        <w:rPr>
-          <w:rFonts w:ascii="Times New Roman" w:hAnsi="Times New Roman" w:cs="Times New Roman"/>
-          <w:sz w:val="28"/>
-          <w:szCs w:val="28"/>
-        </w:rPr>
-        <w:t>по дисциплине «</w:t>
-      </w:r>
-      <w:r>
+    </w:p>
+    <w:p>
+      <w:pPr>
+        <w:jc w:val="center"/>
         <w:rPr>
           <w:rFonts w:ascii="Times New Roman" w:hAnsi="Times New Roman" w:cs="Times New Roman"/>
           <w:b/>
@@ -293,6 +274,43 @@
           <w:sz w:val="28"/>
           <w:szCs w:val="28"/>
         </w:rPr>
+      </w:pPr>
+      <w:r>
+        <w:rPr>
+          <w:rFonts w:ascii="Times New Roman" w:hAnsi="Times New Roman" w:cs="Times New Roman"/>
+          <w:b/>
+          <w:bCs/>
+          <w:sz w:val="28"/>
+          <w:szCs w:val="28"/>
+        </w:rPr>
+        <w:t>Методы разработки алгоритмов</w:t>
+      </w:r>
+    </w:p>
+    <w:p>
+      <w:pPr>
+        <w:jc w:val="center"/>
+        <w:rPr>
+          <w:rFonts w:ascii="Times New Roman" w:hAnsi="Times New Roman" w:cs="Times New Roman"/>
+          <w:sz w:val="28"/>
+          <w:szCs w:val="28"/>
+        </w:rPr>
+      </w:pPr>
+      <w:r>
+        <w:rPr>
+          <w:rFonts w:ascii="Times New Roman" w:hAnsi="Times New Roman" w:cs="Times New Roman"/>
+          <w:sz w:val="28"/>
+          <w:szCs w:val="28"/>
+        </w:rPr>
+        <w:t>по дисциплине «</w:t>
+      </w:r>
+      <w:r>
+        <w:rPr>
+          <w:rFonts w:ascii="Times New Roman" w:hAnsi="Times New Roman" w:cs="Times New Roman"/>
+          <w:b/>
+          <w:bCs/>
+          <w:sz w:val="28"/>
+          <w:szCs w:val="28"/>
+        </w:rPr>
         <w:t>Алгоритмы и структуры данных</w:t>
       </w:r>
       <w:r>
@@ -462,15 +480,7 @@
           <w:szCs w:val="28"/>
         </w:rPr>
         <w:tab/>
-        <w:t xml:space="preserve">      </w:t>
-      </w:r>
-      <w:r>
-        <w:rPr>
-          <w:rFonts w:ascii="Times New Roman" w:hAnsi="Times New Roman" w:cs="Times New Roman"/>
-          <w:sz w:val="28"/>
-          <w:szCs w:val="28"/>
-        </w:rPr>
-        <w:t>Михайлович</w:t>
+        <w:t xml:space="preserve">      Михайлович</w:t>
       </w:r>
     </w:p>
     <w:p>
@@ -902,7 +912,6 @@
           <w:rFonts w:ascii="Times New Roman" w:hAnsi="Times New Roman" w:cs="Times New Roman"/>
           <w:sz w:val="28"/>
           <w:szCs w:val="28"/>
-          <w:lang w:val="en-US"/>
         </w:rPr>
       </w:pPr>
       <w:r>
@@ -938,15 +947,13 @@
           <w:rFonts w:ascii="Times New Roman" w:hAnsi="Times New Roman" w:cs="Times New Roman"/>
           <w:sz w:val="28"/>
           <w:szCs w:val="28"/>
-          <w:lang w:val="en-US"/>
-        </w:rPr>
-      </w:pPr>
-      <w:r>
-        <w:rPr>
-          <w:rFonts w:ascii="Times New Roman" w:hAnsi="Times New Roman" w:cs="Times New Roman"/>
-          <w:sz w:val="28"/>
-          <w:szCs w:val="28"/>
-          <w:lang w:val="en-US"/>
+        </w:rPr>
+      </w:pPr>
+      <w:r>
+        <w:rPr>
+          <w:rFonts w:ascii="Times New Roman" w:hAnsi="Times New Roman" w:cs="Times New Roman"/>
+          <w:sz w:val="28"/>
+          <w:szCs w:val="28"/>
         </w:rPr>
         <w:br w:type="page"/>
       </w:r>
@@ -1406,15 +1413,13 @@
           <w:rFonts w:ascii="Times New Roman" w:hAnsi="Times New Roman" w:cs="Times New Roman"/>
           <w:sz w:val="28"/>
           <w:szCs w:val="28"/>
-          <w:lang w:val="en-US"/>
-        </w:rPr>
-      </w:pPr>
-      <w:r>
-        <w:rPr>
-          <w:rFonts w:ascii="Times New Roman" w:hAnsi="Times New Roman" w:cs="Times New Roman"/>
-          <w:sz w:val="28"/>
-          <w:szCs w:val="28"/>
-          <w:lang w:val="en-US"/>
+        </w:rPr>
+      </w:pPr>
+      <w:r>
+        <w:rPr>
+          <w:rFonts w:ascii="Times New Roman" w:hAnsi="Times New Roman" w:cs="Times New Roman"/>
+          <w:sz w:val="28"/>
+          <w:szCs w:val="28"/>
         </w:rPr>
         <w:br w:type="page"/>
       </w:r>
@@ -1448,13 +1453,715 @@
     </w:p>
     <w:p>
       <w:pPr>
-        <w:ind w:left="360"/>
-        <w:rPr>
-          <w:rFonts w:ascii="Times New Roman" w:hAnsi="Times New Roman" w:cs="Times New Roman"/>
-          <w:sz w:val="28"/>
-          <w:szCs w:val="28"/>
-        </w:rPr>
-      </w:pPr>
+        <w:rPr>
+          <w:rFonts w:ascii="Times New Roman" w:hAnsi="Times New Roman" w:cs="Times New Roman"/>
+          <w:sz w:val="28"/>
+          <w:szCs w:val="28"/>
+        </w:rPr>
+      </w:pPr>
+      <w:r>
+        <w:rPr>
+          <w:rFonts w:ascii="Times New Roman" w:hAnsi="Times New Roman" w:cs="Times New Roman"/>
+          <w:sz w:val="28"/>
+          <w:szCs w:val="28"/>
+        </w:rPr>
+        <w:t>N - Количество символов в файле</w:t>
+      </w:r>
+    </w:p>
+    <w:p>
+      <w:pPr>
+        <w:rPr>
+          <w:rFonts w:ascii="Times New Roman" w:hAnsi="Times New Roman" w:cs="Times New Roman"/>
+          <w:sz w:val="28"/>
+          <w:szCs w:val="28"/>
+          <w:lang w:val="de-DE"/>
+        </w:rPr>
+      </w:pPr>
+      <w:r>
+        <w:rPr>
+          <w:rFonts w:ascii="Times New Roman" w:hAnsi="Times New Roman" w:cs="Times New Roman"/>
+          <w:sz w:val="28"/>
+          <w:szCs w:val="28"/>
+        </w:rPr>
+        <w:t>K - Количество различных символов в файле</w:t>
+      </w:r>
+    </w:p>
+    <w:p>
+      <w:pPr>
+        <w:rPr>
+          <w:rFonts w:ascii="Times New Roman" w:hAnsi="Times New Roman" w:cs="Times New Roman"/>
+          <w:b/>
+          <w:bCs/>
+          <w:sz w:val="28"/>
+          <w:szCs w:val="28"/>
+        </w:rPr>
+      </w:pPr>
+      <w:r>
+        <w:rPr>
+          <w:rFonts w:ascii="Times New Roman" w:hAnsi="Times New Roman" w:cs="Times New Roman"/>
+          <w:b/>
+          <w:bCs/>
+          <w:sz w:val="28"/>
+          <w:szCs w:val="28"/>
+        </w:rPr>
+        <w:t xml:space="preserve">1. </w:t>
+      </w:r>
+      <w:proofErr w:type="spellStart"/>
+      <w:proofErr w:type="gramStart"/>
+      <w:r>
+        <w:rPr>
+          <w:rFonts w:ascii="Times New Roman" w:hAnsi="Times New Roman" w:cs="Times New Roman"/>
+          <w:b/>
+          <w:bCs/>
+          <w:sz w:val="28"/>
+          <w:szCs w:val="28"/>
+        </w:rPr>
+        <w:t>read</w:t>
+      </w:r>
+      <w:proofErr w:type="spellEnd"/>
+      <w:r>
+        <w:rPr>
+          <w:rFonts w:ascii="Times New Roman" w:hAnsi="Times New Roman" w:cs="Times New Roman"/>
+          <w:b/>
+          <w:bCs/>
+          <w:sz w:val="28"/>
+          <w:szCs w:val="28"/>
+        </w:rPr>
+        <w:t>:  O</w:t>
+      </w:r>
+      <w:proofErr w:type="gramEnd"/>
+      <w:r>
+        <w:rPr>
+          <w:rFonts w:ascii="Times New Roman" w:hAnsi="Times New Roman" w:cs="Times New Roman"/>
+          <w:b/>
+          <w:bCs/>
+          <w:sz w:val="28"/>
+          <w:szCs w:val="28"/>
+        </w:rPr>
+        <w:t>(N)</w:t>
+      </w:r>
+    </w:p>
+    <w:p>
+      <w:pPr>
+        <w:rPr>
+          <w:rFonts w:ascii="Times New Roman" w:hAnsi="Times New Roman" w:cs="Times New Roman"/>
+          <w:b/>
+          <w:bCs/>
+          <w:sz w:val="28"/>
+          <w:szCs w:val="28"/>
+        </w:rPr>
+      </w:pPr>
+      <w:r>
+        <w:rPr>
+          <w:rFonts w:ascii="Times New Roman" w:hAnsi="Times New Roman" w:cs="Times New Roman"/>
+          <w:b/>
+          <w:bCs/>
+          <w:sz w:val="28"/>
+          <w:szCs w:val="28"/>
+        </w:rPr>
+        <w:t xml:space="preserve">2. </w:t>
+      </w:r>
+      <w:proofErr w:type="spellStart"/>
+      <w:r>
+        <w:rPr>
+          <w:rFonts w:ascii="Times New Roman" w:hAnsi="Times New Roman" w:cs="Times New Roman"/>
+          <w:b/>
+          <w:bCs/>
+          <w:sz w:val="28"/>
+          <w:szCs w:val="28"/>
+        </w:rPr>
+        <w:t>decode</w:t>
+      </w:r>
+      <w:proofErr w:type="spellEnd"/>
+      <w:r>
+        <w:rPr>
+          <w:rFonts w:ascii="Times New Roman" w:hAnsi="Times New Roman" w:cs="Times New Roman"/>
+          <w:b/>
+          <w:bCs/>
+          <w:sz w:val="28"/>
+          <w:szCs w:val="28"/>
+        </w:rPr>
+        <w:t>:</w:t>
+      </w:r>
+    </w:p>
+    <w:p>
+      <w:pPr>
+        <w:rPr>
+          <w:rFonts w:ascii="Times New Roman" w:hAnsi="Times New Roman" w:cs="Times New Roman"/>
+          <w:sz w:val="28"/>
+          <w:szCs w:val="28"/>
+        </w:rPr>
+      </w:pPr>
+      <w:r>
+        <w:rPr>
+          <w:rFonts w:ascii="Times New Roman" w:hAnsi="Times New Roman" w:cs="Times New Roman"/>
+          <w:sz w:val="28"/>
+          <w:szCs w:val="28"/>
+        </w:rPr>
+        <w:t xml:space="preserve">  Считывание дерева кодов:</w:t>
+      </w:r>
+    </w:p>
+    <w:p>
+      <w:pPr>
+        <w:rPr>
+          <w:rFonts w:ascii="Times New Roman" w:hAnsi="Times New Roman" w:cs="Times New Roman"/>
+          <w:sz w:val="28"/>
+          <w:szCs w:val="28"/>
+        </w:rPr>
+      </w:pPr>
+      <w:r>
+        <w:rPr>
+          <w:rFonts w:ascii="Times New Roman" w:hAnsi="Times New Roman" w:cs="Times New Roman"/>
+          <w:sz w:val="28"/>
+          <w:szCs w:val="28"/>
+        </w:rPr>
+        <w:t xml:space="preserve">    O(K)</w:t>
+      </w:r>
+    </w:p>
+    <w:p>
+      <w:pPr>
+        <w:rPr>
+          <w:rFonts w:ascii="Times New Roman" w:hAnsi="Times New Roman" w:cs="Times New Roman"/>
+          <w:sz w:val="28"/>
+          <w:szCs w:val="28"/>
+        </w:rPr>
+      </w:pPr>
+      <w:r>
+        <w:rPr>
+          <w:rFonts w:ascii="Times New Roman" w:hAnsi="Times New Roman" w:cs="Times New Roman"/>
+          <w:sz w:val="28"/>
+          <w:szCs w:val="28"/>
+        </w:rPr>
+        <w:t xml:space="preserve">  Чтение, декодирование и запись:</w:t>
+      </w:r>
+    </w:p>
+    <w:p>
+      <w:pPr>
+        <w:rPr>
+          <w:rFonts w:ascii="Times New Roman" w:hAnsi="Times New Roman" w:cs="Times New Roman"/>
+          <w:sz w:val="28"/>
+          <w:szCs w:val="28"/>
+        </w:rPr>
+      </w:pPr>
+      <w:r>
+        <w:rPr>
+          <w:rFonts w:ascii="Times New Roman" w:hAnsi="Times New Roman" w:cs="Times New Roman"/>
+          <w:sz w:val="28"/>
+          <w:szCs w:val="28"/>
+        </w:rPr>
+        <w:t xml:space="preserve">    </w:t>
+      </w:r>
+      <w:proofErr w:type="gramStart"/>
+      <w:r>
+        <w:rPr>
+          <w:rFonts w:ascii="Times New Roman" w:hAnsi="Times New Roman" w:cs="Times New Roman"/>
+          <w:sz w:val="28"/>
+          <w:szCs w:val="28"/>
+        </w:rPr>
+        <w:t>O(</w:t>
+      </w:r>
+      <w:proofErr w:type="gramEnd"/>
+      <w:r>
+        <w:rPr>
+          <w:rFonts w:ascii="Times New Roman" w:hAnsi="Times New Roman" w:cs="Times New Roman"/>
+          <w:sz w:val="28"/>
+          <w:szCs w:val="28"/>
+        </w:rPr>
+        <w:t>N * K)</w:t>
+      </w:r>
+    </w:p>
+    <w:p>
+      <w:pPr>
+        <w:rPr>
+          <w:rFonts w:ascii="Times New Roman" w:hAnsi="Times New Roman" w:cs="Times New Roman"/>
+          <w:sz w:val="28"/>
+          <w:szCs w:val="28"/>
+        </w:rPr>
+      </w:pPr>
+      <w:r>
+        <w:rPr>
+          <w:rFonts w:ascii="Times New Roman" w:hAnsi="Times New Roman" w:cs="Times New Roman"/>
+          <w:sz w:val="28"/>
+          <w:szCs w:val="28"/>
+        </w:rPr>
+        <w:t xml:space="preserve">  Суммарная сложность: </w:t>
+      </w:r>
+      <w:proofErr w:type="gramStart"/>
+      <w:r>
+        <w:rPr>
+          <w:rFonts w:ascii="Times New Roman" w:hAnsi="Times New Roman" w:cs="Times New Roman"/>
+          <w:sz w:val="28"/>
+          <w:szCs w:val="28"/>
+        </w:rPr>
+        <w:t>O(</w:t>
+      </w:r>
+      <w:proofErr w:type="gramEnd"/>
+      <w:r>
+        <w:rPr>
+          <w:rFonts w:ascii="Times New Roman" w:hAnsi="Times New Roman" w:cs="Times New Roman"/>
+          <w:sz w:val="28"/>
+          <w:szCs w:val="28"/>
+        </w:rPr>
+        <w:t>N * K)</w:t>
+      </w:r>
+    </w:p>
+    <w:p>
+      <w:pPr>
+        <w:rPr>
+          <w:rFonts w:ascii="Times New Roman" w:hAnsi="Times New Roman" w:cs="Times New Roman"/>
+          <w:b/>
+          <w:bCs/>
+          <w:sz w:val="28"/>
+          <w:szCs w:val="28"/>
+        </w:rPr>
+      </w:pPr>
+      <w:r>
+        <w:rPr>
+          <w:rFonts w:ascii="Times New Roman" w:hAnsi="Times New Roman" w:cs="Times New Roman"/>
+          <w:b/>
+          <w:bCs/>
+          <w:sz w:val="28"/>
+          <w:szCs w:val="28"/>
+        </w:rPr>
+        <w:t xml:space="preserve">3. </w:t>
+      </w:r>
+      <w:proofErr w:type="spellStart"/>
+      <w:r>
+        <w:rPr>
+          <w:rFonts w:ascii="Times New Roman" w:hAnsi="Times New Roman" w:cs="Times New Roman"/>
+          <w:b/>
+          <w:bCs/>
+          <w:sz w:val="28"/>
+          <w:szCs w:val="28"/>
+        </w:rPr>
+        <w:t>encode</w:t>
+      </w:r>
+      <w:proofErr w:type="spellEnd"/>
+      <w:r>
+        <w:rPr>
+          <w:rFonts w:ascii="Times New Roman" w:hAnsi="Times New Roman" w:cs="Times New Roman"/>
+          <w:b/>
+          <w:bCs/>
+          <w:sz w:val="28"/>
+          <w:szCs w:val="28"/>
+        </w:rPr>
+        <w:t>:</w:t>
+      </w:r>
+    </w:p>
+    <w:p>
+      <w:pPr>
+        <w:rPr>
+          <w:rFonts w:ascii="Times New Roman" w:hAnsi="Times New Roman" w:cs="Times New Roman"/>
+          <w:sz w:val="28"/>
+          <w:szCs w:val="28"/>
+        </w:rPr>
+      </w:pPr>
+      <w:r>
+        <w:rPr>
+          <w:rFonts w:ascii="Times New Roman" w:hAnsi="Times New Roman" w:cs="Times New Roman"/>
+          <w:sz w:val="28"/>
+          <w:szCs w:val="28"/>
+        </w:rPr>
+        <w:t xml:space="preserve">  Создание дерева кодов: </w:t>
+      </w:r>
+    </w:p>
+    <w:p>
+      <w:pPr>
+        <w:rPr>
+          <w:rFonts w:ascii="Times New Roman" w:hAnsi="Times New Roman" w:cs="Times New Roman"/>
+          <w:sz w:val="28"/>
+          <w:szCs w:val="28"/>
+        </w:rPr>
+      </w:pPr>
+      <w:r>
+        <w:rPr>
+          <w:rFonts w:ascii="Times New Roman" w:hAnsi="Times New Roman" w:cs="Times New Roman"/>
+          <w:sz w:val="28"/>
+          <w:szCs w:val="28"/>
+        </w:rPr>
+        <w:t xml:space="preserve">    </w:t>
+      </w:r>
+      <w:proofErr w:type="gramStart"/>
+      <w:r>
+        <w:rPr>
+          <w:rFonts w:ascii="Times New Roman" w:hAnsi="Times New Roman" w:cs="Times New Roman"/>
+          <w:sz w:val="28"/>
+          <w:szCs w:val="28"/>
+        </w:rPr>
+        <w:t>O(</w:t>
+      </w:r>
+      <w:proofErr w:type="gramEnd"/>
+      <w:r>
+        <w:rPr>
+          <w:rFonts w:ascii="Times New Roman" w:hAnsi="Times New Roman" w:cs="Times New Roman"/>
+          <w:sz w:val="28"/>
+          <w:szCs w:val="28"/>
+        </w:rPr>
+        <w:t>N * K)</w:t>
+      </w:r>
+    </w:p>
+    <w:p>
+      <w:pPr>
+        <w:rPr>
+          <w:rFonts w:ascii="Times New Roman" w:hAnsi="Times New Roman" w:cs="Times New Roman"/>
+          <w:sz w:val="28"/>
+          <w:szCs w:val="28"/>
+        </w:rPr>
+      </w:pPr>
+      <w:r>
+        <w:rPr>
+          <w:rFonts w:ascii="Times New Roman" w:hAnsi="Times New Roman" w:cs="Times New Roman"/>
+          <w:sz w:val="28"/>
+          <w:szCs w:val="28"/>
+        </w:rPr>
+        <w:t xml:space="preserve">  Чтение, кодирование и запись:</w:t>
+      </w:r>
+    </w:p>
+    <w:p>
+      <w:pPr>
+        <w:rPr>
+          <w:rFonts w:ascii="Times New Roman" w:hAnsi="Times New Roman" w:cs="Times New Roman"/>
+          <w:sz w:val="28"/>
+          <w:szCs w:val="28"/>
+        </w:rPr>
+      </w:pPr>
+      <w:r>
+        <w:rPr>
+          <w:rFonts w:ascii="Times New Roman" w:hAnsi="Times New Roman" w:cs="Times New Roman"/>
+          <w:sz w:val="28"/>
+          <w:szCs w:val="28"/>
+        </w:rPr>
+        <w:t xml:space="preserve">    </w:t>
+      </w:r>
+      <w:proofErr w:type="gramStart"/>
+      <w:r>
+        <w:rPr>
+          <w:rFonts w:ascii="Times New Roman" w:hAnsi="Times New Roman" w:cs="Times New Roman"/>
+          <w:sz w:val="28"/>
+          <w:szCs w:val="28"/>
+        </w:rPr>
+        <w:t>O(</w:t>
+      </w:r>
+      <w:proofErr w:type="gramEnd"/>
+      <w:r>
+        <w:rPr>
+          <w:rFonts w:ascii="Times New Roman" w:hAnsi="Times New Roman" w:cs="Times New Roman"/>
+          <w:sz w:val="28"/>
+          <w:szCs w:val="28"/>
+        </w:rPr>
+        <w:t>K * N)</w:t>
+      </w:r>
+    </w:p>
+    <w:p>
+      <w:pPr>
+        <w:rPr>
+          <w:rFonts w:ascii="Times New Roman" w:hAnsi="Times New Roman" w:cs="Times New Roman"/>
+          <w:sz w:val="28"/>
+          <w:szCs w:val="28"/>
+        </w:rPr>
+      </w:pPr>
+      <w:r>
+        <w:rPr>
+          <w:rFonts w:ascii="Times New Roman" w:hAnsi="Times New Roman" w:cs="Times New Roman"/>
+          <w:sz w:val="28"/>
+          <w:szCs w:val="28"/>
+        </w:rPr>
+        <w:t xml:space="preserve">  Суммарная сложность: </w:t>
+      </w:r>
+      <w:proofErr w:type="gramStart"/>
+      <w:r>
+        <w:rPr>
+          <w:rFonts w:ascii="Times New Roman" w:hAnsi="Times New Roman" w:cs="Times New Roman"/>
+          <w:sz w:val="28"/>
+          <w:szCs w:val="28"/>
+        </w:rPr>
+        <w:t>O(</w:t>
+      </w:r>
+      <w:proofErr w:type="gramEnd"/>
+      <w:r>
+        <w:rPr>
+          <w:rFonts w:ascii="Times New Roman" w:hAnsi="Times New Roman" w:cs="Times New Roman"/>
+          <w:sz w:val="28"/>
+          <w:szCs w:val="28"/>
+        </w:rPr>
+        <w:t>N * K)</w:t>
+      </w:r>
+    </w:p>
+    <w:p>
+      <w:pPr>
+        <w:rPr>
+          <w:rFonts w:ascii="Times New Roman" w:hAnsi="Times New Roman" w:cs="Times New Roman"/>
+          <w:b/>
+          <w:bCs/>
+          <w:sz w:val="28"/>
+          <w:szCs w:val="28"/>
+        </w:rPr>
+      </w:pPr>
+      <w:r>
+        <w:rPr>
+          <w:rFonts w:ascii="Times New Roman" w:hAnsi="Times New Roman" w:cs="Times New Roman"/>
+          <w:b/>
+          <w:bCs/>
+          <w:sz w:val="28"/>
+          <w:szCs w:val="28"/>
+        </w:rPr>
+        <w:t xml:space="preserve">4. </w:t>
+      </w:r>
+      <w:proofErr w:type="spellStart"/>
+      <w:r>
+        <w:rPr>
+          <w:rFonts w:ascii="Times New Roman" w:hAnsi="Times New Roman" w:cs="Times New Roman"/>
+          <w:b/>
+          <w:bCs/>
+          <w:sz w:val="28"/>
+          <w:szCs w:val="28"/>
+        </w:rPr>
+        <w:t>makeCodes</w:t>
+      </w:r>
+      <w:proofErr w:type="spellEnd"/>
+      <w:r>
+        <w:rPr>
+          <w:rFonts w:ascii="Times New Roman" w:hAnsi="Times New Roman" w:cs="Times New Roman"/>
+          <w:b/>
+          <w:bCs/>
+          <w:sz w:val="28"/>
+          <w:szCs w:val="28"/>
+        </w:rPr>
+        <w:t>:</w:t>
+      </w:r>
+    </w:p>
+    <w:p>
+      <w:pPr>
+        <w:rPr>
+          <w:rFonts w:ascii="Times New Roman" w:hAnsi="Times New Roman" w:cs="Times New Roman"/>
+          <w:sz w:val="28"/>
+          <w:szCs w:val="28"/>
+        </w:rPr>
+      </w:pPr>
+      <w:r>
+        <w:rPr>
+          <w:rFonts w:ascii="Times New Roman" w:hAnsi="Times New Roman" w:cs="Times New Roman"/>
+          <w:sz w:val="28"/>
+          <w:szCs w:val="28"/>
+        </w:rPr>
+        <w:t xml:space="preserve">  составление начального списка</w:t>
+      </w:r>
+    </w:p>
+    <w:p>
+      <w:pPr>
+        <w:rPr>
+          <w:rFonts w:ascii="Times New Roman" w:hAnsi="Times New Roman" w:cs="Times New Roman"/>
+          <w:sz w:val="28"/>
+          <w:szCs w:val="28"/>
+        </w:rPr>
+      </w:pPr>
+      <w:r>
+        <w:rPr>
+          <w:rFonts w:ascii="Times New Roman" w:hAnsi="Times New Roman" w:cs="Times New Roman"/>
+          <w:sz w:val="28"/>
+          <w:szCs w:val="28"/>
+        </w:rPr>
+        <w:t xml:space="preserve">    </w:t>
+      </w:r>
+      <w:proofErr w:type="gramStart"/>
+      <w:r>
+        <w:rPr>
+          <w:rFonts w:ascii="Times New Roman" w:hAnsi="Times New Roman" w:cs="Times New Roman"/>
+          <w:sz w:val="28"/>
+          <w:szCs w:val="28"/>
+        </w:rPr>
+        <w:t>O(</w:t>
+      </w:r>
+      <w:proofErr w:type="gramEnd"/>
+      <w:r>
+        <w:rPr>
+          <w:rFonts w:ascii="Times New Roman" w:hAnsi="Times New Roman" w:cs="Times New Roman"/>
+          <w:sz w:val="28"/>
+          <w:szCs w:val="28"/>
+        </w:rPr>
+        <w:t>N * K)</w:t>
+      </w:r>
+    </w:p>
+    <w:p>
+      <w:pPr>
+        <w:rPr>
+          <w:rFonts w:ascii="Times New Roman" w:hAnsi="Times New Roman" w:cs="Times New Roman"/>
+          <w:sz w:val="28"/>
+          <w:szCs w:val="28"/>
+          <w:lang w:val="de-DE"/>
+        </w:rPr>
+      </w:pPr>
+      <w:r>
+        <w:rPr>
+          <w:rFonts w:ascii="Times New Roman" w:hAnsi="Times New Roman" w:cs="Times New Roman"/>
+          <w:sz w:val="28"/>
+          <w:szCs w:val="28"/>
+        </w:rPr>
+        <w:t xml:space="preserve">  </w:t>
+      </w:r>
+      <w:proofErr w:type="spellStart"/>
+      <w:r>
+        <w:rPr>
+          <w:rFonts w:ascii="Times New Roman" w:hAnsi="Times New Roman" w:cs="Times New Roman"/>
+          <w:sz w:val="28"/>
+          <w:szCs w:val="28"/>
+          <w:lang w:val="de-DE"/>
+        </w:rPr>
+        <w:t>mergeSort</w:t>
+      </w:r>
+      <w:proofErr w:type="spellEnd"/>
+    </w:p>
+    <w:p>
+      <w:pPr>
+        <w:rPr>
+          <w:rFonts w:ascii="Times New Roman" w:hAnsi="Times New Roman" w:cs="Times New Roman"/>
+          <w:sz w:val="28"/>
+          <w:szCs w:val="28"/>
+          <w:lang w:val="de-DE"/>
+        </w:rPr>
+      </w:pPr>
+      <w:r>
+        <w:rPr>
+          <w:rFonts w:ascii="Times New Roman" w:hAnsi="Times New Roman" w:cs="Times New Roman"/>
+          <w:sz w:val="28"/>
+          <w:szCs w:val="28"/>
+          <w:lang w:val="de-DE"/>
+        </w:rPr>
+        <w:t xml:space="preserve">    </w:t>
+      </w:r>
+      <w:proofErr w:type="gramStart"/>
+      <w:r>
+        <w:rPr>
+          <w:rFonts w:ascii="Times New Roman" w:hAnsi="Times New Roman" w:cs="Times New Roman"/>
+          <w:sz w:val="28"/>
+          <w:szCs w:val="28"/>
+          <w:lang w:val="de-DE"/>
+        </w:rPr>
+        <w:t>O(</w:t>
+      </w:r>
+      <w:proofErr w:type="gramEnd"/>
+      <w:r>
+        <w:rPr>
+          <w:rFonts w:ascii="Times New Roman" w:hAnsi="Times New Roman" w:cs="Times New Roman"/>
+          <w:sz w:val="28"/>
+          <w:szCs w:val="28"/>
+          <w:lang w:val="de-DE"/>
+        </w:rPr>
+        <w:t>K * log(K))</w:t>
+      </w:r>
+    </w:p>
+    <w:p>
+      <w:pPr>
+        <w:rPr>
+          <w:rFonts w:ascii="Times New Roman" w:hAnsi="Times New Roman" w:cs="Times New Roman"/>
+          <w:sz w:val="28"/>
+          <w:szCs w:val="28"/>
+          <w:lang w:val="en-US"/>
+        </w:rPr>
+      </w:pPr>
+      <w:r>
+        <w:rPr>
+          <w:rFonts w:ascii="Times New Roman" w:hAnsi="Times New Roman" w:cs="Times New Roman"/>
+          <w:sz w:val="28"/>
+          <w:szCs w:val="28"/>
+          <w:lang w:val="de-DE"/>
+        </w:rPr>
+        <w:t xml:space="preserve">  </w:t>
+      </w:r>
+      <w:proofErr w:type="spellStart"/>
+      <w:r>
+        <w:rPr>
+          <w:rFonts w:ascii="Times New Roman" w:hAnsi="Times New Roman" w:cs="Times New Roman"/>
+          <w:sz w:val="28"/>
+          <w:szCs w:val="28"/>
+          <w:lang w:val="en-US"/>
+        </w:rPr>
+        <w:t>listToTree</w:t>
+      </w:r>
+      <w:proofErr w:type="spellEnd"/>
+    </w:p>
+    <w:p>
+      <w:pPr>
+        <w:rPr>
+          <w:rFonts w:ascii="Times New Roman" w:hAnsi="Times New Roman" w:cs="Times New Roman"/>
+          <w:sz w:val="28"/>
+          <w:szCs w:val="28"/>
+          <w:lang w:val="en-US"/>
+        </w:rPr>
+      </w:pPr>
+      <w:r>
+        <w:rPr>
+          <w:rFonts w:ascii="Times New Roman" w:hAnsi="Times New Roman" w:cs="Times New Roman"/>
+          <w:sz w:val="28"/>
+          <w:szCs w:val="28"/>
+          <w:lang w:val="en-US"/>
+        </w:rPr>
+        <w:t xml:space="preserve">    </w:t>
+      </w:r>
+      <w:proofErr w:type="gramStart"/>
+      <w:r>
+        <w:rPr>
+          <w:rFonts w:ascii="Times New Roman" w:hAnsi="Times New Roman" w:cs="Times New Roman"/>
+          <w:sz w:val="28"/>
+          <w:szCs w:val="28"/>
+          <w:lang w:val="en-US"/>
+        </w:rPr>
+        <w:t>O(</w:t>
+      </w:r>
+      <w:proofErr w:type="gramEnd"/>
+      <w:r>
+        <w:rPr>
+          <w:rFonts w:ascii="Times New Roman" w:hAnsi="Times New Roman" w:cs="Times New Roman"/>
+          <w:sz w:val="28"/>
+          <w:szCs w:val="28"/>
+          <w:lang w:val="en-US"/>
+        </w:rPr>
+        <w:t>K * log(K))</w:t>
+      </w:r>
+    </w:p>
+    <w:p>
+      <w:pPr>
+        <w:rPr>
+          <w:rFonts w:ascii="Times New Roman" w:hAnsi="Times New Roman" w:cs="Times New Roman"/>
+          <w:sz w:val="28"/>
+          <w:szCs w:val="28"/>
+        </w:rPr>
+      </w:pPr>
+      <w:r>
+        <w:rPr>
+          <w:rFonts w:ascii="Times New Roman" w:hAnsi="Times New Roman" w:cs="Times New Roman"/>
+          <w:sz w:val="28"/>
+          <w:szCs w:val="28"/>
+          <w:lang w:val="en-US"/>
+        </w:rPr>
+        <w:t xml:space="preserve">  </w:t>
+      </w:r>
+      <w:r>
+        <w:rPr>
+          <w:rFonts w:ascii="Times New Roman" w:hAnsi="Times New Roman" w:cs="Times New Roman"/>
+          <w:sz w:val="28"/>
+          <w:szCs w:val="28"/>
+        </w:rPr>
+        <w:t xml:space="preserve">Суммарная сложность: </w:t>
+      </w:r>
+      <w:proofErr w:type="gramStart"/>
+      <w:r>
+        <w:rPr>
+          <w:rFonts w:ascii="Times New Roman" w:hAnsi="Times New Roman" w:cs="Times New Roman"/>
+          <w:sz w:val="28"/>
+          <w:szCs w:val="28"/>
+        </w:rPr>
+        <w:t>O(</w:t>
+      </w:r>
+      <w:proofErr w:type="gramEnd"/>
+      <w:r>
+        <w:rPr>
+          <w:rFonts w:ascii="Times New Roman" w:hAnsi="Times New Roman" w:cs="Times New Roman"/>
+          <w:sz w:val="28"/>
+          <w:szCs w:val="28"/>
+        </w:rPr>
+        <w:t>N * K)</w:t>
+      </w:r>
     </w:p>
     <w:p>
       <w:pPr>
@@ -2143,7 +2850,7 @@
       <w:lvlText w:val="%1."/>
       <w:lvlJc w:val="left"/>
       <w:pPr>
-        <w:ind w:left="720" w:hanging="360"/>
+        <w:ind w:left="502" w:hanging="360"/>
       </w:pPr>
       <w:rPr>
         <w:rFonts w:hint="default"/>
@@ -2933,6 +3640,7 @@
   <w:style w:type="character" w:default="1" w:styleId="a0">
     <w:name w:val="Default Paragraph Font"/>
     <w:uiPriority w:val="1"/>
+    <w:semiHidden/>
     <w:unhideWhenUsed/>
   </w:style>
   <w:style w:type="table" w:default="1" w:styleId="a1">

</xml_diff>